<commit_message>
67 de 284 completados
</commit_message>
<xml_diff>
--- a/01.02. Instalaciones y herramientas del curso.docx
+++ b/01.02. Instalaciones y herramientas del curso.docx
@@ -53,10 +53,13 @@
         <w:jc w:val="both"/>
       </w:pPr>
       <w:r>
-        <w:t xml:space="preserve">Más adelante, </w:t>
-      </w:r>
-      <w:r>
-        <w:t>vamos a proceder con</w:t>
+        <w:t xml:space="preserve">Más adelante </w:t>
+      </w:r>
+      <w:r>
+        <w:t>se procederá</w:t>
+      </w:r>
+      <w:r>
+        <w:t xml:space="preserve"> con</w:t>
       </w:r>
       <w:r>
         <w:t xml:space="preserve"> las instalaciones relacionadas con la parte del servidor (backend) para trabajar con Spring</w:t>
@@ -1593,7 +1596,25 @@
         <w:t>Es</w:t>
       </w:r>
       <w:r>
-        <w:t xml:space="preserve"> una plataforma de ejecución de JavaScript tanto para el cliente como para el servidor. Aunque no se utilizará para la parte del backend en este curso, es importante tenerlo instalado, especialmente porque nos permite crear proyectos de React de manera muy sencilla.</w:t>
+        <w:t xml:space="preserve"> una plataforma de ejecución de JavaScript tanto para el cliente como para el servidor. Aunque no se utilizará para la parte del backend en este curso, es importante tenerlo instalado, especialmente porque permite </w:t>
+      </w:r>
+      <w:r>
+        <w:t>la creación</w:t>
+      </w:r>
+      <w:r>
+        <w:t xml:space="preserve"> </w:t>
+      </w:r>
+      <w:r>
+        <w:t xml:space="preserve">de </w:t>
+      </w:r>
+      <w:r>
+        <w:t xml:space="preserve">proyectos React de </w:t>
+      </w:r>
+      <w:r>
+        <w:t xml:space="preserve">una </w:t>
+      </w:r>
+      <w:r>
+        <w:t>manera muy sencilla.</w:t>
       </w:r>
     </w:p>
     <w:p>

</xml_diff>